<commit_message>
fixing links to move off statistics.byuimath
</commit_message>
<xml_diff>
--- a/docs/hp/L01/01_Preparation_Answer_Key_A.docx
+++ b/docs/hp/L01/01_Preparation_Answer_Key_A.docx
@@ -76,9 +76,9 @@
         <w:tblLook w:firstRow="1" w:lastRow="0" w:firstColumn="0" w:lastColumn="0" w:noHBand="0" w:noVBand="0" w:val="0020"/>
       </w:tblPr>
       <w:tblGrid>
-        <w:gridCol w:w="792"/>
-        <w:gridCol w:w="554"/>
-        <w:gridCol w:w="6573"/>
+        <w:gridCol w:w="800"/>
+        <w:gridCol w:w="560"/>
+        <w:gridCol w:w="6560"/>
       </w:tblGrid>
       <w:tr>
         <w:tc>
@@ -292,13 +292,13 @@
               <w:jc w:val="left"/>
             </w:pPr>
             <w:r>
-              <w:t xml:space="preserve">A discrete random variable is something that varies following a specific pattern</w:t>
+              <w:t xml:space="preserve">A probability of 1 implies an event is certain to happen. A probability of 0</w:t>
             </w:r>
             <w:r>
               <w:t xml:space="preserve"> </w:t>
             </w:r>
             <w:r>
-              <w:t xml:space="preserve">or distribution over the long run. They are discrete if they can be listed.</w:t>
+              <w:t xml:space="preserve">implies it is impossible to happen, or certain to not happen.</w:t>
             </w:r>
           </w:p>
         </w:tc>

</xml_diff>